<commit_message>
tested with office 2010.
</commit_message>
<xml_diff>
--- a/com.getshop.client/ROOT/scripts/birkelunden/bilag.docx
+++ b/com.getshop.client/ROOT/scripts/birkelunden/bilag.docx
@@ -4,7 +4,7 @@
   <w:body>
     <w:tbl>
       <w:tblPr>
-        <w:tblStyle w:val="Tabellrutenett"/>
+        <w:tblStyle w:val="TableGrid"/>
         <w:tblW w:w="0" w:type="auto"/>
         <w:tblBorders>
           <w:top w:val="none" w:sz="0" w:space="0" w:color="auto"/>
@@ -62,20 +62,214 @@
                 <w:rFonts w:ascii="Calibri" w:hAnsi="Calibri" w:cs="Calibri"/>
               </w:rPr>
             </w:pPr>
-            <w:proofErr w:type="spellStart"/>
-            <w:r>
-              <w:rPr>
-                <w:rFonts w:ascii="Calibri" w:hAnsi="Calibri" w:cs="Calibri"/>
-              </w:rPr>
-              <w:t>Fremutleier</w:t>
-            </w:r>
-            <w:proofErr w:type="spellEnd"/>
+            <w:r>
+              <w:rPr>
+                <w:rFonts w:ascii="Calibri" w:hAnsi="Calibri" w:cs="Calibri"/>
+              </w:rPr>
+              <w:t>Fremutleier:</w:t>
+            </w:r>
+            <w:r>
+              <w:rPr>
+                <w:rFonts w:ascii="Calibri" w:hAnsi="Calibri" w:cs="Calibri"/>
+              </w:rPr>
+              <w:t xml:space="preserve"> </w:t>
+            </w:r>
+            <w:r>
+              <w:rPr>
+                <w:rFonts w:ascii="Calibri" w:hAnsi="Calibri" w:cs="Calibri"/>
+              </w:rPr>
+              <w:t>Sem Lagerhotell.no AS,</w:t>
+            </w:r>
+          </w:p>
+          <w:p>
+            <w:pPr>
+              <w:jc w:val="both"/>
+              <w:rPr>
+                <w:rFonts w:ascii="Calibri" w:hAnsi="Calibri" w:cs="Calibri"/>
+              </w:rPr>
+            </w:pPr>
+            <w:r>
+              <w:rPr>
+                <w:rFonts w:ascii="Calibri" w:hAnsi="Calibri" w:cs="Calibri"/>
+              </w:rPr>
+              <w:t>org.nr. 913 569 237</w:t>
+            </w:r>
+          </w:p>
+          <w:p>
+            <w:pPr>
+              <w:jc w:val="both"/>
+              <w:rPr>
+                <w:rFonts w:ascii="Calibri" w:hAnsi="Calibri" w:cs="Calibri"/>
+              </w:rPr>
+            </w:pPr>
+          </w:p>
+          <w:p>
+            <w:pPr>
+              <w:jc w:val="both"/>
+              <w:rPr>
+                <w:rFonts w:ascii="Calibri" w:hAnsi="Calibri" w:cs="Calibri"/>
+              </w:rPr>
+            </w:pPr>
+            <w:r>
+              <w:rPr>
+                <w:rFonts w:ascii="Calibri" w:hAnsi="Calibri" w:cs="Calibri"/>
+              </w:rPr>
+              <w:t>Fremleier:</w:t>
+            </w:r>
+          </w:p>
+          <w:p>
+            <w:pPr>
+              <w:jc w:val="both"/>
+              <w:rPr>
+                <w:rFonts w:ascii="Calibri" w:hAnsi="Calibri" w:cs="Calibri"/>
+                <w:u w:val="single"/>
+              </w:rPr>
+            </w:pPr>
+          </w:p>
+          <w:p>
+            <w:pPr>
+              <w:jc w:val="both"/>
+              <w:rPr>
+                <w:rFonts w:ascii="Calibri" w:hAnsi="Calibri" w:cs="Calibri"/>
+                <w:u w:val="single"/>
+              </w:rPr>
+            </w:pPr>
+            <w:r>
+              <w:rPr>
+                <w:rFonts w:ascii="Calibri" w:hAnsi="Calibri" w:cs="Calibri"/>
+                <w:u w:val="single"/>
+              </w:rPr>
+              <w:t>gsnavn</w:t>
+            </w:r>
+          </w:p>
+          <w:p>
+            <w:pPr>
+              <w:jc w:val="both"/>
+              <w:rPr>
+                <w:rFonts w:ascii="Calibri" w:hAnsi="Calibri" w:cs="Calibri"/>
+                <w:u w:val="single"/>
+              </w:rPr>
+            </w:pPr>
+          </w:p>
+          <w:p>
+            <w:pPr>
+              <w:jc w:val="both"/>
+              <w:rPr>
+                <w:rFonts w:ascii="Calibri" w:hAnsi="Calibri" w:cs="Calibri"/>
+              </w:rPr>
+            </w:pPr>
+            <w:r>
+              <w:rPr>
+                <w:rFonts w:ascii="Calibri" w:hAnsi="Calibri" w:cs="Calibri"/>
+              </w:rPr>
+              <w:t>Or</w:t>
+            </w:r>
+            <w:r>
+              <w:rPr>
+                <w:rFonts w:ascii="Calibri" w:hAnsi="Calibri" w:cs="Calibri"/>
+              </w:rPr>
+              <w:t>g.nr.</w:t>
+            </w:r>
+          </w:p>
+          <w:p>
+            <w:pPr>
+              <w:jc w:val="both"/>
+              <w:rPr>
+                <w:rFonts w:ascii="Calibri" w:hAnsi="Calibri" w:cs="Calibri"/>
+              </w:rPr>
+            </w:pPr>
+          </w:p>
+          <w:p>
+            <w:pPr>
+              <w:jc w:val="both"/>
+              <w:rPr>
+                <w:rFonts w:ascii="Calibri" w:hAnsi="Calibri" w:cs="Calibri"/>
+                <w:u w:val="single"/>
+              </w:rPr>
+            </w:pPr>
+            <w:r>
+              <w:rPr>
+                <w:rFonts w:ascii="Calibri" w:hAnsi="Calibri" w:cs="Calibri"/>
+                <w:u w:val="single"/>
+              </w:rPr>
+              <w:t>gsorgfnr</w:t>
+            </w:r>
+          </w:p>
+          <w:p>
+            <w:pPr>
+              <w:jc w:val="both"/>
+              <w:rPr>
+                <w:rFonts w:ascii="Calibri" w:hAnsi="Calibri" w:cs="Calibri"/>
+              </w:rPr>
+            </w:pPr>
+          </w:p>
+          <w:p>
+            <w:pPr>
+              <w:jc w:val="both"/>
+              <w:rPr>
+                <w:rFonts w:ascii="Calibri" w:hAnsi="Calibri" w:cs="Calibri"/>
+              </w:rPr>
+            </w:pPr>
+            <w:r>
+              <w:rPr>
+                <w:rFonts w:ascii="Calibri" w:hAnsi="Calibri" w:cs="Calibri"/>
+              </w:rPr>
+              <w:t>Lagerrom</w:t>
+            </w:r>
             <w:r>
               <w:rPr>
                 <w:rFonts w:ascii="Calibri" w:hAnsi="Calibri" w:cs="Calibri"/>
               </w:rPr>
               <w:t>:</w:t>
             </w:r>
+          </w:p>
+          <w:p>
+            <w:pPr>
+              <w:jc w:val="both"/>
+              <w:rPr>
+                <w:rFonts w:ascii="Calibri" w:hAnsi="Calibri" w:cs="Calibri"/>
+              </w:rPr>
+            </w:pPr>
+          </w:p>
+          <w:p>
+            <w:pPr>
+              <w:jc w:val="both"/>
+              <w:rPr>
+                <w:rFonts w:ascii="Calibri" w:hAnsi="Calibri" w:cs="Calibri"/>
+                <w:u w:val="single"/>
+              </w:rPr>
+            </w:pPr>
+            <w:bookmarkStart w:id="0" w:name="_GoBack"/>
+            <w:r>
+              <w:rPr>
+                <w:rFonts w:ascii="Calibri" w:hAnsi="Calibri" w:cs="Calibri"/>
+                <w:u w:val="single"/>
+              </w:rPr>
+              <w:t>gsrom</w:t>
+            </w:r>
+          </w:p>
+          <w:bookmarkEnd w:id="0"/>
+          <w:p>
+            <w:pPr>
+              <w:jc w:val="both"/>
+              <w:rPr>
+                <w:rFonts w:ascii="Calibri" w:hAnsi="Calibri" w:cs="Calibri"/>
+              </w:rPr>
+            </w:pPr>
+          </w:p>
+          <w:p>
+            <w:pPr>
+              <w:jc w:val="both"/>
+              <w:rPr>
+                <w:rFonts w:ascii="Calibri" w:hAnsi="Calibri" w:cs="Calibri"/>
+              </w:rPr>
+            </w:pPr>
+            <w:r>
+              <w:rPr>
+                <w:rFonts w:ascii="Calibri" w:hAnsi="Calibri" w:cs="Calibri"/>
+              </w:rPr>
+              <w:t>År:</w:t>
+            </w:r>
             <w:r>
               <w:rPr>
                 <w:rFonts w:ascii="Calibri" w:hAnsi="Calibri" w:cs="Calibri"/>
@@ -85,212 +279,9 @@
             <w:r>
               <w:rPr>
                 <w:rFonts w:ascii="Calibri" w:hAnsi="Calibri" w:cs="Calibri"/>
-              </w:rPr>
-              <w:t>Sem Lagerhotell.no AS,</w:t>
-            </w:r>
-          </w:p>
-          <w:p>
-            <w:pPr>
-              <w:jc w:val="both"/>
-              <w:rPr>
-                <w:rFonts w:ascii="Calibri" w:hAnsi="Calibri" w:cs="Calibri"/>
-              </w:rPr>
-            </w:pPr>
-            <w:r>
-              <w:rPr>
-                <w:rFonts w:ascii="Calibri" w:hAnsi="Calibri" w:cs="Calibri"/>
-              </w:rPr>
-              <w:t>org.nr. 913 569 237</w:t>
-            </w:r>
-          </w:p>
-          <w:p>
-            <w:pPr>
-              <w:jc w:val="both"/>
-              <w:rPr>
-                <w:rFonts w:ascii="Calibri" w:hAnsi="Calibri" w:cs="Calibri"/>
-              </w:rPr>
-            </w:pPr>
-          </w:p>
-          <w:p>
-            <w:pPr>
-              <w:jc w:val="both"/>
-              <w:rPr>
-                <w:rFonts w:ascii="Calibri" w:hAnsi="Calibri" w:cs="Calibri"/>
-              </w:rPr>
-            </w:pPr>
-            <w:r>
-              <w:rPr>
-                <w:rFonts w:ascii="Calibri" w:hAnsi="Calibri" w:cs="Calibri"/>
-              </w:rPr>
-              <w:t>Fremleier:</w:t>
-            </w:r>
-          </w:p>
-          <w:p>
-            <w:pPr>
-              <w:jc w:val="both"/>
-              <w:rPr>
-                <w:rFonts w:ascii="Calibri" w:hAnsi="Calibri" w:cs="Calibri"/>
                 <w:u w:val="single"/>
               </w:rPr>
-            </w:pPr>
-            <w:bookmarkStart w:id="0" w:name="_GoBack"/>
-            <w:bookmarkEnd w:id="0"/>
-          </w:p>
-          <w:p>
-            <w:pPr>
-              <w:jc w:val="both"/>
-              <w:rPr>
-                <w:rFonts w:ascii="Calibri" w:hAnsi="Calibri" w:cs="Calibri"/>
-                <w:u w:val="single"/>
-              </w:rPr>
-            </w:pPr>
-            <w:r>
-              <w:rPr>
-                <w:rFonts w:ascii="Calibri" w:hAnsi="Calibri" w:cs="Calibri"/>
-                <w:u w:val="single"/>
-              </w:rPr>
-              <w:t>____________________</w:t>
-            </w:r>
-          </w:p>
-          <w:p>
-            <w:pPr>
-              <w:jc w:val="both"/>
-              <w:rPr>
-                <w:rFonts w:ascii="Calibri" w:hAnsi="Calibri" w:cs="Calibri"/>
-                <w:u w:val="single"/>
-              </w:rPr>
-            </w:pPr>
-          </w:p>
-          <w:p>
-            <w:pPr>
-              <w:jc w:val="both"/>
-              <w:rPr>
-                <w:rFonts w:ascii="Calibri" w:hAnsi="Calibri" w:cs="Calibri"/>
-              </w:rPr>
-            </w:pPr>
-            <w:r>
-              <w:rPr>
-                <w:rFonts w:ascii="Calibri" w:hAnsi="Calibri" w:cs="Calibri"/>
-              </w:rPr>
-              <w:t>O</w:t>
-            </w:r>
-            <w:r>
-              <w:rPr>
-                <w:rFonts w:ascii="Calibri" w:hAnsi="Calibri" w:cs="Calibri"/>
-              </w:rPr>
-              <w:t>r</w:t>
-            </w:r>
-            <w:r>
-              <w:rPr>
-                <w:rFonts w:ascii="Calibri" w:hAnsi="Calibri" w:cs="Calibri"/>
-              </w:rPr>
-              <w:t>g.nr.</w:t>
-            </w:r>
-          </w:p>
-          <w:p>
-            <w:pPr>
-              <w:jc w:val="both"/>
-              <w:rPr>
-                <w:rFonts w:ascii="Calibri" w:hAnsi="Calibri" w:cs="Calibri"/>
-              </w:rPr>
-            </w:pPr>
-          </w:p>
-          <w:p>
-            <w:pPr>
-              <w:jc w:val="both"/>
-              <w:rPr>
-                <w:rFonts w:ascii="Calibri" w:hAnsi="Calibri" w:cs="Calibri"/>
-              </w:rPr>
-            </w:pPr>
-            <w:r>
-              <w:rPr>
-                <w:rFonts w:ascii="Calibri" w:hAnsi="Calibri" w:cs="Calibri"/>
-              </w:rPr>
-              <w:t>____________________</w:t>
-            </w:r>
-          </w:p>
-          <w:p>
-            <w:pPr>
-              <w:jc w:val="both"/>
-              <w:rPr>
-                <w:rFonts w:ascii="Calibri" w:hAnsi="Calibri" w:cs="Calibri"/>
-              </w:rPr>
-            </w:pPr>
-          </w:p>
-          <w:p>
-            <w:pPr>
-              <w:jc w:val="both"/>
-              <w:rPr>
-                <w:rFonts w:ascii="Calibri" w:hAnsi="Calibri" w:cs="Calibri"/>
-              </w:rPr>
-            </w:pPr>
-            <w:r>
-              <w:rPr>
-                <w:rFonts w:ascii="Calibri" w:hAnsi="Calibri" w:cs="Calibri"/>
-              </w:rPr>
-              <w:t>Lagerrom</w:t>
-            </w:r>
-            <w:r>
-              <w:rPr>
-                <w:rFonts w:ascii="Calibri" w:hAnsi="Calibri" w:cs="Calibri"/>
-              </w:rPr>
-              <w:t>:</w:t>
-            </w:r>
-          </w:p>
-          <w:p>
-            <w:pPr>
-              <w:jc w:val="both"/>
-              <w:rPr>
-                <w:rFonts w:ascii="Calibri" w:hAnsi="Calibri" w:cs="Calibri"/>
-              </w:rPr>
-            </w:pPr>
-          </w:p>
-          <w:p>
-            <w:pPr>
-              <w:jc w:val="both"/>
-              <w:rPr>
-                <w:rFonts w:ascii="Calibri" w:hAnsi="Calibri" w:cs="Calibri"/>
-              </w:rPr>
-            </w:pPr>
-            <w:r>
-              <w:rPr>
-                <w:rFonts w:ascii="Calibri" w:hAnsi="Calibri" w:cs="Calibri"/>
-              </w:rPr>
-              <w:t>___________________</w:t>
-            </w:r>
-          </w:p>
-          <w:p>
-            <w:pPr>
-              <w:jc w:val="both"/>
-              <w:rPr>
-                <w:rFonts w:ascii="Calibri" w:hAnsi="Calibri" w:cs="Calibri"/>
-              </w:rPr>
-            </w:pPr>
-          </w:p>
-          <w:p>
-            <w:pPr>
-              <w:jc w:val="both"/>
-              <w:rPr>
-                <w:rFonts w:ascii="Calibri" w:hAnsi="Calibri" w:cs="Calibri"/>
-              </w:rPr>
-            </w:pPr>
-            <w:r>
-              <w:rPr>
-                <w:rFonts w:ascii="Calibri" w:hAnsi="Calibri" w:cs="Calibri"/>
-              </w:rPr>
-              <w:t>År:</w:t>
-            </w:r>
-            <w:r>
-              <w:rPr>
-                <w:rFonts w:ascii="Calibri" w:hAnsi="Calibri" w:cs="Calibri"/>
-              </w:rPr>
-              <w:t xml:space="preserve"> </w:t>
-            </w:r>
-            <w:r>
-              <w:rPr>
-                <w:rFonts w:ascii="Calibri" w:hAnsi="Calibri" w:cs="Calibri"/>
-              </w:rPr>
-              <w:t>20___</w:t>
+              <w:t>gsyear</w:t>
             </w:r>
           </w:p>
           <w:p>
@@ -340,7 +331,7 @@
               <w:rPr>
                 <w:rFonts w:ascii="Calibri" w:hAnsi="Calibri" w:cs="Calibri"/>
                 <w:noProof/>
-                <w:lang w:eastAsia="nb-NO"/>
+                <w:lang w:val="en-US"/>
               </w:rPr>
               <mc:AlternateContent>
                 <mc:Choice Requires="wps">
@@ -452,7 +443,7 @@
               <w:rPr>
                 <w:rFonts w:ascii="Calibri" w:hAnsi="Calibri" w:cs="Calibri"/>
                 <w:noProof/>
-                <w:lang w:eastAsia="nb-NO"/>
+                <w:lang w:val="en-US"/>
               </w:rPr>
               <mc:AlternateContent>
                 <mc:Choice Requires="wps">
@@ -564,7 +555,7 @@
               <w:rPr>
                 <w:rFonts w:ascii="Calibri" w:hAnsi="Calibri" w:cs="Calibri"/>
                 <w:noProof/>
-                <w:lang w:eastAsia="nb-NO"/>
+                <w:lang w:val="en-US"/>
               </w:rPr>
               <mc:AlternateContent>
                 <mc:Choice Requires="wps">
@@ -636,21 +627,7 @@
               <w:rPr>
                 <w:rFonts w:ascii="Calibri" w:hAnsi="Calibri" w:cs="Calibri"/>
               </w:rPr>
-              <w:t xml:space="preserve">Vår virksomhet i tilknytning til lagerrommet omfattes av Lov om kompensasjon av merverdiavgift for kommuner, fylkeskommuner </w:t>
-            </w:r>
-            <w:proofErr w:type="spellStart"/>
-            <w:r>
-              <w:rPr>
-                <w:rFonts w:ascii="Calibri" w:hAnsi="Calibri" w:cs="Calibri"/>
-              </w:rPr>
-              <w:t>m.v</w:t>
-            </w:r>
-            <w:proofErr w:type="spellEnd"/>
-            <w:r>
-              <w:rPr>
-                <w:rFonts w:ascii="Calibri" w:hAnsi="Calibri" w:cs="Calibri"/>
-              </w:rPr>
-              <w:t>. av 12. desember 2003 nr. 108.</w:t>
+              <w:t>Vår virksomhet i tilknytning til lagerrommet omfattes av Lov om kompensasjon av merverdiavgift for kommuner, fylkeskommuner m.v. av 12. desember 2003 nr. 108.</w:t>
             </w:r>
           </w:p>
           <w:p>
@@ -700,7 +677,7 @@
               <w:rPr>
                 <w:rFonts w:ascii="Calibri" w:hAnsi="Calibri" w:cs="Calibri"/>
                 <w:noProof/>
-                <w:lang w:eastAsia="nb-NO"/>
+                <w:lang w:val="en-US"/>
               </w:rPr>
               <mc:AlternateContent>
                 <mc:Choice Requires="wps">
@@ -806,7 +783,7 @@
               <w:rPr>
                 <w:rFonts w:ascii="Calibri" w:hAnsi="Calibri" w:cs="Calibri"/>
                 <w:noProof/>
-                <w:lang w:eastAsia="nb-NO"/>
+                <w:lang w:val="en-US"/>
               </w:rPr>
               <mc:AlternateContent>
                 <mc:Choice Requires="wps">
@@ -944,7 +921,7 @@
               <w:rPr>
                 <w:rFonts w:ascii="Calibri" w:hAnsi="Calibri" w:cs="Calibri"/>
                 <w:noProof/>
-                <w:lang w:eastAsia="nb-NO"/>
+                <w:lang w:val="en-US"/>
               </w:rPr>
               <mc:AlternateContent>
                 <mc:Choice Requires="wps">
@@ -1039,7 +1016,7 @@
               <w:rPr>
                 <w:rFonts w:ascii="Calibri" w:hAnsi="Calibri" w:cs="Calibri"/>
                 <w:noProof/>
-                <w:lang w:eastAsia="nb-NO"/>
+                <w:lang w:val="en-US"/>
               </w:rPr>
               <mc:AlternateContent>
                 <mc:Choice Requires="wps">
@@ -1149,7 +1126,7 @@
               <w:rPr>
                 <w:rFonts w:ascii="Calibri" w:hAnsi="Calibri" w:cs="Calibri"/>
                 <w:noProof/>
-                <w:lang w:eastAsia="nb-NO"/>
+                <w:lang w:val="en-US"/>
               </w:rPr>
               <mc:AlternateContent>
                 <mc:Choice Requires="wps">
@@ -1242,7 +1219,7 @@
               <w:rPr>
                 <w:rFonts w:ascii="Calibri" w:hAnsi="Calibri" w:cs="Calibri"/>
                 <w:noProof/>
-                <w:lang w:eastAsia="nb-NO"/>
+                <w:lang w:val="en-US"/>
               </w:rPr>
               <mc:AlternateContent>
                 <mc:Choice Requires="wps">
@@ -1328,21 +1305,7 @@
                 <w:rFonts w:ascii="Calibri" w:hAnsi="Calibri" w:cs="Calibri"/>
               </w:rPr>
               <w:softHyphen/>
-              <w:t xml:space="preserve">/fremleies til annet </w:t>
-            </w:r>
-            <w:proofErr w:type="spellStart"/>
-            <w:r>
-              <w:rPr>
-                <w:rFonts w:ascii="Calibri" w:hAnsi="Calibri" w:cs="Calibri"/>
-              </w:rPr>
-              <w:t>rettsubjekt</w:t>
-            </w:r>
-            <w:proofErr w:type="spellEnd"/>
-            <w:r>
-              <w:rPr>
-                <w:rFonts w:ascii="Calibri" w:hAnsi="Calibri" w:cs="Calibri"/>
-              </w:rPr>
-              <w:t>.</w:t>
+              <w:t>/fremleies til annet rettsubjekt.</w:t>
             </w:r>
           </w:p>
           <w:p>
@@ -1400,28 +1363,21 @@
                 <w:rFonts w:ascii="Calibri" w:hAnsi="Calibri" w:cs="Calibri"/>
                 <w:u w:val="single"/>
               </w:rPr>
-              <w:tab/>
+              <w:t>gsdagensdato</w:t>
             </w:r>
             <w:r>
               <w:rPr>
                 <w:rFonts w:ascii="Calibri" w:hAnsi="Calibri" w:cs="Calibri"/>
                 <w:u w:val="single"/>
               </w:rPr>
-              <w:tab/>
+              <w:t>/</w:t>
             </w:r>
             <w:r>
               <w:rPr>
                 <w:rFonts w:ascii="Calibri" w:hAnsi="Calibri" w:cs="Calibri"/>
                 <w:u w:val="single"/>
               </w:rPr>
-              <w:tab/>
-            </w:r>
-            <w:r>
-              <w:rPr>
-                <w:rFonts w:ascii="Calibri" w:hAnsi="Calibri" w:cs="Calibri"/>
-                <w:u w:val="single"/>
-              </w:rPr>
-              <w:tab/>
+              <w:t>gsutleiersted</w:t>
             </w:r>
           </w:p>
           <w:p>
@@ -1597,13 +1553,39 @@
                 <w:lang w:val="en-US"/>
               </w:rPr>
             </w:pPr>
+            <w:proofErr w:type="spellStart"/>
             <w:r>
               <w:rPr>
                 <w:rFonts w:ascii="Calibri" w:hAnsi="Calibri" w:cs="Calibri"/>
                 <w:u w:val="single"/>
                 <w:lang w:val="en-US"/>
               </w:rPr>
-              <w:t>____________________</w:t>
+              <w:t>gsnavn</w:t>
+            </w:r>
+            <w:proofErr w:type="spellEnd"/>
+          </w:p>
+          <w:p>
+            <w:pPr>
+              <w:jc w:val="both"/>
+              <w:rPr>
+                <w:rFonts w:ascii="Calibri" w:hAnsi="Calibri" w:cs="Calibri"/>
+                <w:lang w:val="en-US"/>
+              </w:rPr>
+            </w:pPr>
+          </w:p>
+          <w:p>
+            <w:pPr>
+              <w:rPr>
+                <w:rFonts w:ascii="Calibri" w:hAnsi="Calibri" w:cs="Calibri"/>
+                <w:lang w:val="en-US"/>
+              </w:rPr>
+            </w:pPr>
+            <w:r>
+              <w:rPr>
+                <w:rFonts w:ascii="Calibri" w:hAnsi="Calibri" w:cs="Calibri"/>
+                <w:lang w:val="en-US"/>
+              </w:rPr>
+              <w:t>Norwegian entity no.</w:t>
             </w:r>
             <w:r>
               <w:rPr>
@@ -1615,6 +1597,33 @@
           </w:p>
           <w:p>
             <w:pPr>
+              <w:rPr>
+                <w:rFonts w:ascii="Calibri" w:hAnsi="Calibri" w:cs="Calibri"/>
+                <w:lang w:val="en-US"/>
+              </w:rPr>
+            </w:pPr>
+          </w:p>
+          <w:p>
+            <w:pPr>
+              <w:rPr>
+                <w:rFonts w:ascii="Calibri" w:hAnsi="Calibri" w:cs="Calibri"/>
+                <w:u w:val="single"/>
+                <w:lang w:val="en-US"/>
+              </w:rPr>
+            </w:pPr>
+            <w:proofErr w:type="spellStart"/>
+            <w:r>
+              <w:rPr>
+                <w:rFonts w:ascii="Calibri" w:hAnsi="Calibri" w:cs="Calibri"/>
+                <w:u w:val="single"/>
+                <w:lang w:val="en-US"/>
+              </w:rPr>
+              <w:t>gsorgfnr</w:t>
+            </w:r>
+            <w:proofErr w:type="spellEnd"/>
+          </w:p>
+          <w:p>
+            <w:pPr>
               <w:jc w:val="both"/>
               <w:rPr>
                 <w:rFonts w:ascii="Calibri" w:hAnsi="Calibri" w:cs="Calibri"/>
@@ -1624,71 +1633,26 @@
           </w:p>
           <w:p>
             <w:pPr>
-              <w:rPr>
-                <w:rFonts w:ascii="Calibri" w:hAnsi="Calibri" w:cs="Calibri"/>
-                <w:lang w:val="en-US"/>
-              </w:rPr>
-            </w:pPr>
-            <w:r>
-              <w:rPr>
-                <w:rFonts w:ascii="Calibri" w:hAnsi="Calibri" w:cs="Calibri"/>
-                <w:lang w:val="en-US"/>
-              </w:rPr>
-              <w:t>Norwegian</w:t>
-            </w:r>
-            <w:r>
-              <w:rPr>
-                <w:rFonts w:ascii="Calibri" w:hAnsi="Calibri" w:cs="Calibri"/>
-                <w:lang w:val="en-US"/>
-              </w:rPr>
-              <w:t xml:space="preserve"> </w:t>
-            </w:r>
-            <w:r>
-              <w:rPr>
-                <w:rFonts w:ascii="Calibri" w:hAnsi="Calibri" w:cs="Calibri"/>
-                <w:lang w:val="en-US"/>
-              </w:rPr>
-              <w:t>entity no.</w:t>
-            </w:r>
-            <w:r>
-              <w:rPr>
-                <w:rFonts w:ascii="Calibri" w:hAnsi="Calibri" w:cs="Calibri"/>
-                <w:lang w:val="en-US"/>
-              </w:rPr>
-              <w:t xml:space="preserve"> </w:t>
-            </w:r>
-          </w:p>
-          <w:p>
-            <w:pPr>
-              <w:rPr>
-                <w:rFonts w:ascii="Calibri" w:hAnsi="Calibri" w:cs="Calibri"/>
-                <w:lang w:val="en-US"/>
-              </w:rPr>
-            </w:pPr>
-          </w:p>
-          <w:p>
-            <w:pPr>
-              <w:rPr>
-                <w:rFonts w:ascii="Calibri" w:hAnsi="Calibri" w:cs="Calibri"/>
-                <w:lang w:val="en-US"/>
-              </w:rPr>
-            </w:pPr>
-            <w:r>
-              <w:rPr>
-                <w:rFonts w:ascii="Calibri" w:hAnsi="Calibri" w:cs="Calibri"/>
-                <w:lang w:val="en-US"/>
-              </w:rPr>
-              <w:t>____________________</w:t>
-            </w:r>
-          </w:p>
-          <w:p>
-            <w:pPr>
               <w:jc w:val="both"/>
               <w:rPr>
                 <w:rFonts w:ascii="Calibri" w:hAnsi="Calibri" w:cs="Calibri"/>
                 <w:lang w:val="en-US"/>
               </w:rPr>
             </w:pPr>
+            <w:r>
+              <w:rPr>
+                <w:rFonts w:ascii="Calibri" w:hAnsi="Calibri" w:cs="Calibri"/>
+                <w:lang w:val="en-US"/>
+              </w:rPr>
+              <w:t>Storage room:</w:t>
+            </w:r>
+            <w:r>
+              <w:rPr>
+                <w:rFonts w:ascii="Calibri" w:hAnsi="Calibri" w:cs="Calibri"/>
+                <w:lang w:val="en-US"/>
+              </w:rPr>
+              <w:tab/>
+            </w:r>
           </w:p>
           <w:p>
             <w:pPr>
@@ -1698,12 +1662,50 @@
                 <w:lang w:val="en-US"/>
               </w:rPr>
             </w:pPr>
-            <w:r>
-              <w:rPr>
-                <w:rFonts w:ascii="Calibri" w:hAnsi="Calibri" w:cs="Calibri"/>
-                <w:lang w:val="en-US"/>
-              </w:rPr>
-              <w:t>Storage room:</w:t>
+          </w:p>
+          <w:p>
+            <w:pPr>
+              <w:jc w:val="both"/>
+              <w:rPr>
+                <w:rFonts w:ascii="Calibri" w:hAnsi="Calibri" w:cs="Calibri"/>
+                <w:u w:val="single"/>
+                <w:lang w:val="en-US"/>
+              </w:rPr>
+            </w:pPr>
+            <w:proofErr w:type="spellStart"/>
+            <w:r>
+              <w:rPr>
+                <w:rFonts w:ascii="Calibri" w:hAnsi="Calibri" w:cs="Calibri"/>
+                <w:u w:val="single"/>
+                <w:lang w:val="en-US"/>
+              </w:rPr>
+              <w:t>gsrom</w:t>
+            </w:r>
+            <w:proofErr w:type="spellEnd"/>
+          </w:p>
+          <w:p>
+            <w:pPr>
+              <w:jc w:val="both"/>
+              <w:rPr>
+                <w:rFonts w:ascii="Calibri" w:hAnsi="Calibri" w:cs="Calibri"/>
+                <w:lang w:val="en-US"/>
+              </w:rPr>
+            </w:pPr>
+          </w:p>
+          <w:p>
+            <w:pPr>
+              <w:jc w:val="both"/>
+              <w:rPr>
+                <w:rFonts w:ascii="Calibri" w:hAnsi="Calibri" w:cs="Calibri"/>
+                <w:lang w:val="en-US"/>
+              </w:rPr>
+            </w:pPr>
+            <w:r>
+              <w:rPr>
+                <w:rFonts w:ascii="Calibri" w:hAnsi="Calibri" w:cs="Calibri"/>
+                <w:lang w:val="en-US"/>
+              </w:rPr>
+              <w:t>Year:</w:t>
             </w:r>
             <w:r>
               <w:rPr>
@@ -1712,64 +1714,16 @@
               </w:rPr>
               <w:tab/>
             </w:r>
-          </w:p>
-          <w:p>
-            <w:pPr>
-              <w:jc w:val="both"/>
-              <w:rPr>
-                <w:rFonts w:ascii="Calibri" w:hAnsi="Calibri" w:cs="Calibri"/>
-                <w:lang w:val="en-US"/>
-              </w:rPr>
-            </w:pPr>
-          </w:p>
-          <w:p>
-            <w:pPr>
-              <w:jc w:val="both"/>
-              <w:rPr>
-                <w:rFonts w:ascii="Calibri" w:hAnsi="Calibri" w:cs="Calibri"/>
-                <w:lang w:val="en-US"/>
-              </w:rPr>
-            </w:pPr>
-            <w:r>
-              <w:rPr>
-                <w:rFonts w:ascii="Calibri" w:hAnsi="Calibri" w:cs="Calibri"/>
-                <w:lang w:val="en-US"/>
-              </w:rPr>
-              <w:t>___________________</w:t>
-            </w:r>
-          </w:p>
-          <w:p>
-            <w:pPr>
-              <w:jc w:val="both"/>
-              <w:rPr>
-                <w:rFonts w:ascii="Calibri" w:hAnsi="Calibri" w:cs="Calibri"/>
-                <w:lang w:val="en-US"/>
-              </w:rPr>
-            </w:pPr>
-          </w:p>
-          <w:p>
-            <w:pPr>
-              <w:jc w:val="both"/>
-              <w:rPr>
-                <w:rFonts w:ascii="Calibri" w:hAnsi="Calibri" w:cs="Calibri"/>
-                <w:lang w:val="en-US"/>
-              </w:rPr>
-            </w:pPr>
-            <w:r>
-              <w:rPr>
-                <w:rFonts w:ascii="Calibri" w:hAnsi="Calibri" w:cs="Calibri"/>
-                <w:lang w:val="en-US"/>
-              </w:rPr>
-              <w:t>Year:</w:t>
-            </w:r>
-            <w:r>
-              <w:rPr>
-                <w:rFonts w:ascii="Calibri" w:hAnsi="Calibri" w:cs="Calibri"/>
-                <w:lang w:val="en-US"/>
-              </w:rPr>
-              <w:tab/>
-              <w:t>20___</w:t>
-            </w:r>
+            <w:proofErr w:type="spellStart"/>
+            <w:r>
+              <w:rPr>
+                <w:rFonts w:ascii="Calibri" w:hAnsi="Calibri" w:cs="Calibri"/>
+                <w:u w:val="single"/>
+                <w:lang w:val="en-US"/>
+              </w:rPr>
+              <w:t>gsyear</w:t>
+            </w:r>
+            <w:proofErr w:type="spellEnd"/>
           </w:p>
           <w:p>
             <w:pPr>
@@ -1838,7 +1792,7 @@
               <w:rPr>
                 <w:rFonts w:ascii="Calibri" w:hAnsi="Calibri" w:cs="Calibri"/>
                 <w:noProof/>
-                <w:lang w:eastAsia="nb-NO"/>
+                <w:lang w:val="en-US"/>
               </w:rPr>
               <mc:AlternateContent>
                 <mc:Choice Requires="wps">
@@ -1956,7 +1910,7 @@
               <w:rPr>
                 <w:rFonts w:ascii="Calibri" w:hAnsi="Calibri" w:cs="Calibri"/>
                 <w:noProof/>
-                <w:lang w:eastAsia="nb-NO"/>
+                <w:lang w:val="en-US"/>
               </w:rPr>
               <mc:AlternateContent>
                 <mc:Choice Requires="wps">
@@ -2088,7 +2042,7 @@
               <w:rPr>
                 <w:rFonts w:ascii="Calibri" w:hAnsi="Calibri" w:cs="Calibri"/>
                 <w:noProof/>
-                <w:lang w:eastAsia="nb-NO"/>
+                <w:lang w:val="en-US"/>
               </w:rPr>
               <mc:AlternateContent>
                 <mc:Choice Requires="wps">
@@ -2283,7 +2237,7 @@
               <w:rPr>
                 <w:rFonts w:ascii="Calibri" w:hAnsi="Calibri" w:cs="Calibri"/>
                 <w:noProof/>
-                <w:lang w:eastAsia="nb-NO"/>
+                <w:lang w:val="en-US"/>
               </w:rPr>
               <mc:AlternateContent>
                 <mc:Choice Requires="wps">
@@ -2421,7 +2375,7 @@
               <w:rPr>
                 <w:rFonts w:ascii="Calibri" w:hAnsi="Calibri" w:cs="Calibri"/>
                 <w:noProof/>
-                <w:lang w:eastAsia="nb-NO"/>
+                <w:lang w:val="en-US"/>
               </w:rPr>
               <mc:AlternateContent>
                 <mc:Choice Requires="wps">
@@ -2566,7 +2520,7 @@
               <w:rPr>
                 <w:rFonts w:ascii="Calibri" w:hAnsi="Calibri" w:cs="Calibri"/>
                 <w:noProof/>
-                <w:lang w:eastAsia="nb-NO"/>
+                <w:lang w:val="en-US"/>
               </w:rPr>
               <mc:AlternateContent>
                 <mc:Choice Requires="wps">
@@ -2762,7 +2716,7 @@
               <w:rPr>
                 <w:rFonts w:ascii="Calibri" w:hAnsi="Calibri" w:cs="Calibri"/>
                 <w:noProof/>
-                <w:lang w:eastAsia="nb-NO"/>
+                <w:lang w:val="en-US"/>
               </w:rPr>
               <mc:AlternateContent>
                 <mc:Choice Requires="wps">
@@ -2874,7 +2828,7 @@
               <w:rPr>
                 <w:rFonts w:ascii="Calibri" w:hAnsi="Calibri" w:cs="Calibri"/>
                 <w:noProof/>
-                <w:lang w:eastAsia="nb-NO"/>
+                <w:lang w:val="en-US"/>
               </w:rPr>
               <mc:AlternateContent>
                 <mc:Choice Requires="wps">
@@ -2985,7 +2939,7 @@
               <w:rPr>
                 <w:rFonts w:ascii="Calibri" w:hAnsi="Calibri" w:cs="Calibri"/>
                 <w:noProof/>
-                <w:lang w:eastAsia="nb-NO"/>
+                <w:lang w:val="en-US"/>
               </w:rPr>
               <mc:AlternateContent>
                 <mc:Choice Requires="wps">
@@ -3208,33 +3162,22 @@
               <w:rPr>
                 <w:rFonts w:ascii="Calibri" w:hAnsi="Calibri" w:cs="Calibri"/>
                 <w:u w:val="single"/>
-                <w:lang w:val="en-US"/>
-              </w:rPr>
-              <w:tab/>
+              </w:rPr>
+              <w:t>gsdagensdato</w:t>
             </w:r>
             <w:r>
               <w:rPr>
                 <w:rFonts w:ascii="Calibri" w:hAnsi="Calibri" w:cs="Calibri"/>
                 <w:u w:val="single"/>
-                <w:lang w:val="en-US"/>
-              </w:rPr>
-              <w:tab/>
+              </w:rPr>
+              <w:t>/</w:t>
             </w:r>
             <w:r>
               <w:rPr>
                 <w:rFonts w:ascii="Calibri" w:hAnsi="Calibri" w:cs="Calibri"/>
                 <w:u w:val="single"/>
-                <w:lang w:val="en-US"/>
-              </w:rPr>
-              <w:tab/>
-            </w:r>
-            <w:r>
-              <w:rPr>
-                <w:rFonts w:ascii="Calibri" w:hAnsi="Calibri" w:cs="Calibri"/>
-                <w:u w:val="single"/>
-                <w:lang w:val="en-US"/>
-              </w:rPr>
-              <w:tab/>
+              </w:rPr>
+              <w:t>gsutleiersted</w:t>
             </w:r>
           </w:p>
           <w:p>
@@ -3393,7 +3336,7 @@
 <w:hdr xmlns:wpc="http://schemas.microsoft.com/office/word/2010/wordprocessingCanvas" xmlns:mc="http://schemas.openxmlformats.org/markup-compatibility/2006" xmlns:o="urn:schemas-microsoft-com:office:office" xmlns:r="http://schemas.openxmlformats.org/officeDocument/2006/relationships" xmlns:m="http://schemas.openxmlformats.org/officeDocument/2006/math" xmlns:v="urn:schemas-microsoft-com:vml" xmlns:wp14="http://schemas.microsoft.com/office/word/2010/wordprocessingDrawing" xmlns:wp="http://schemas.openxmlformats.org/drawingml/2006/wordprocessingDrawing" xmlns:w10="urn:schemas-microsoft-com:office:word" xmlns:w="http://schemas.openxmlformats.org/wordprocessingml/2006/main" xmlns:w14="http://schemas.microsoft.com/office/word/2010/wordml" xmlns:wpg="http://schemas.microsoft.com/office/word/2010/wordprocessingGroup" xmlns:wpi="http://schemas.microsoft.com/office/word/2010/wordprocessingInk" xmlns:wne="http://schemas.microsoft.com/office/word/2006/wordml" xmlns:wps="http://schemas.microsoft.com/office/word/2010/wordprocessingShape" mc:Ignorable="w14 wp14">
   <w:p>
     <w:pPr>
-      <w:pStyle w:val="Topptekst"/>
+      <w:pStyle w:val="Header"/>
       <w:tabs>
         <w:tab w:val="clear" w:pos="4536"/>
         <w:tab w:val="clear" w:pos="9072"/>
@@ -3821,13 +3764,13 @@
       <w:sz w:val="24"/>
     </w:rPr>
   </w:style>
-  <w:style w:type="character" w:default="1" w:styleId="Standardskriftforavsnitt">
+  <w:style w:type="character" w:default="1" w:styleId="DefaultParagraphFont">
     <w:name w:val="Default Paragraph Font"/>
     <w:uiPriority w:val="1"/>
     <w:semiHidden/>
     <w:unhideWhenUsed/>
   </w:style>
-  <w:style w:type="table" w:default="1" w:styleId="Vanligtabell">
+  <w:style w:type="table" w:default="1" w:styleId="TableNormal">
     <w:name w:val="Normal Table"/>
     <w:uiPriority w:val="99"/>
     <w:semiHidden/>
@@ -3842,15 +3785,15 @@
       </w:tblCellMar>
     </w:tblPr>
   </w:style>
-  <w:style w:type="numbering" w:default="1" w:styleId="Ingenliste">
+  <w:style w:type="numbering" w:default="1" w:styleId="NoList">
     <w:name w:val="No List"/>
     <w:uiPriority w:val="99"/>
     <w:semiHidden/>
     <w:unhideWhenUsed/>
   </w:style>
-  <w:style w:type="table" w:styleId="Tabellrutenett">
+  <w:style w:type="table" w:styleId="TableGrid">
     <w:name w:val="Table Grid"/>
-    <w:basedOn w:val="Vanligtabell"/>
+    <w:basedOn w:val="TableNormal"/>
     <w:uiPriority w:val="59"/>
     <w:rsid w:val="00F423E9"/>
     <w:pPr>
@@ -3874,10 +3817,10 @@
       </w:tblCellMar>
     </w:tblPr>
   </w:style>
-  <w:style w:type="paragraph" w:styleId="Topptekst">
+  <w:style w:type="paragraph" w:styleId="Header">
     <w:name w:val="header"/>
     <w:basedOn w:val="Normal"/>
-    <w:link w:val="TopptekstTegn"/>
+    <w:link w:val="HeaderChar"/>
     <w:uiPriority w:val="99"/>
     <w:unhideWhenUsed/>
     <w:rsid w:val="001B33A8"/>
@@ -3889,10 +3832,10 @@
       <w:spacing w:after="0" w:line="240" w:lineRule="auto"/>
     </w:pPr>
   </w:style>
-  <w:style w:type="character" w:customStyle="1" w:styleId="TopptekstTegn">
-    <w:name w:val="Topptekst Tegn"/>
-    <w:basedOn w:val="Standardskriftforavsnitt"/>
-    <w:link w:val="Topptekst"/>
+  <w:style w:type="character" w:customStyle="1" w:styleId="HeaderChar">
+    <w:name w:val="Header Char"/>
+    <w:basedOn w:val="DefaultParagraphFont"/>
+    <w:link w:val="Header"/>
     <w:uiPriority w:val="99"/>
     <w:rsid w:val="001B33A8"/>
     <w:rPr>
@@ -3900,10 +3843,10 @@
       <w:sz w:val="24"/>
     </w:rPr>
   </w:style>
-  <w:style w:type="paragraph" w:styleId="Bunntekst">
+  <w:style w:type="paragraph" w:styleId="Footer">
     <w:name w:val="footer"/>
     <w:basedOn w:val="Normal"/>
-    <w:link w:val="BunntekstTegn"/>
+    <w:link w:val="FooterChar"/>
     <w:uiPriority w:val="99"/>
     <w:unhideWhenUsed/>
     <w:rsid w:val="001B33A8"/>
@@ -3915,10 +3858,10 @@
       <w:spacing w:after="0" w:line="240" w:lineRule="auto"/>
     </w:pPr>
   </w:style>
-  <w:style w:type="character" w:customStyle="1" w:styleId="BunntekstTegn">
-    <w:name w:val="Bunntekst Tegn"/>
-    <w:basedOn w:val="Standardskriftforavsnitt"/>
-    <w:link w:val="Bunntekst"/>
+  <w:style w:type="character" w:customStyle="1" w:styleId="FooterChar">
+    <w:name w:val="Footer Char"/>
+    <w:basedOn w:val="DefaultParagraphFont"/>
+    <w:link w:val="Footer"/>
     <w:uiPriority w:val="99"/>
     <w:rsid w:val="001B33A8"/>
     <w:rPr>
@@ -4093,13 +4036,13 @@
       <w:sz w:val="24"/>
     </w:rPr>
   </w:style>
-  <w:style w:type="character" w:default="1" w:styleId="Standardskriftforavsnitt">
+  <w:style w:type="character" w:default="1" w:styleId="DefaultParagraphFont">
     <w:name w:val="Default Paragraph Font"/>
     <w:uiPriority w:val="1"/>
     <w:semiHidden/>
     <w:unhideWhenUsed/>
   </w:style>
-  <w:style w:type="table" w:default="1" w:styleId="Vanligtabell">
+  <w:style w:type="table" w:default="1" w:styleId="TableNormal">
     <w:name w:val="Normal Table"/>
     <w:uiPriority w:val="99"/>
     <w:semiHidden/>
@@ -4114,15 +4057,15 @@
       </w:tblCellMar>
     </w:tblPr>
   </w:style>
-  <w:style w:type="numbering" w:default="1" w:styleId="Ingenliste">
+  <w:style w:type="numbering" w:default="1" w:styleId="NoList">
     <w:name w:val="No List"/>
     <w:uiPriority w:val="99"/>
     <w:semiHidden/>
     <w:unhideWhenUsed/>
   </w:style>
-  <w:style w:type="table" w:styleId="Tabellrutenett">
+  <w:style w:type="table" w:styleId="TableGrid">
     <w:name w:val="Table Grid"/>
-    <w:basedOn w:val="Vanligtabell"/>
+    <w:basedOn w:val="TableNormal"/>
     <w:uiPriority w:val="59"/>
     <w:rsid w:val="00F423E9"/>
     <w:pPr>
@@ -4146,10 +4089,10 @@
       </w:tblCellMar>
     </w:tblPr>
   </w:style>
-  <w:style w:type="paragraph" w:styleId="Topptekst">
+  <w:style w:type="paragraph" w:styleId="Header">
     <w:name w:val="header"/>
     <w:basedOn w:val="Normal"/>
-    <w:link w:val="TopptekstTegn"/>
+    <w:link w:val="HeaderChar"/>
     <w:uiPriority w:val="99"/>
     <w:unhideWhenUsed/>
     <w:rsid w:val="001B33A8"/>
@@ -4161,10 +4104,10 @@
       <w:spacing w:after="0" w:line="240" w:lineRule="auto"/>
     </w:pPr>
   </w:style>
-  <w:style w:type="character" w:customStyle="1" w:styleId="TopptekstTegn">
-    <w:name w:val="Topptekst Tegn"/>
-    <w:basedOn w:val="Standardskriftforavsnitt"/>
-    <w:link w:val="Topptekst"/>
+  <w:style w:type="character" w:customStyle="1" w:styleId="HeaderChar">
+    <w:name w:val="Header Char"/>
+    <w:basedOn w:val="DefaultParagraphFont"/>
+    <w:link w:val="Header"/>
     <w:uiPriority w:val="99"/>
     <w:rsid w:val="001B33A8"/>
     <w:rPr>
@@ -4172,10 +4115,10 @@
       <w:sz w:val="24"/>
     </w:rPr>
   </w:style>
-  <w:style w:type="paragraph" w:styleId="Bunntekst">
+  <w:style w:type="paragraph" w:styleId="Footer">
     <w:name w:val="footer"/>
     <w:basedOn w:val="Normal"/>
-    <w:link w:val="BunntekstTegn"/>
+    <w:link w:val="FooterChar"/>
     <w:uiPriority w:val="99"/>
     <w:unhideWhenUsed/>
     <w:rsid w:val="001B33A8"/>
@@ -4187,10 +4130,10 @@
       <w:spacing w:after="0" w:line="240" w:lineRule="auto"/>
     </w:pPr>
   </w:style>
-  <w:style w:type="character" w:customStyle="1" w:styleId="BunntekstTegn">
-    <w:name w:val="Bunntekst Tegn"/>
-    <w:basedOn w:val="Standardskriftforavsnitt"/>
-    <w:link w:val="Bunntekst"/>
+  <w:style w:type="character" w:customStyle="1" w:styleId="FooterChar">
+    <w:name w:val="Footer Char"/>
+    <w:basedOn w:val="DefaultParagraphFont"/>
+    <w:link w:val="Footer"/>
     <w:uiPriority w:val="99"/>
     <w:rsid w:val="001B33A8"/>
     <w:rPr>

</xml_diff>